<commit_message>
CSS Activity 1:Box Model
</commit_message>
<xml_diff>
--- a/mod02-07/CSS Activity 1 (Box Model).docx
+++ b/mod02-07/CSS Activity 1 (Box Model).docx
@@ -22,8 +22,6 @@
         </w:rPr>
         <w:t>CSS Activity 1: Box Model</w:t>
       </w:r>
-      <w:bookmarkStart w:id="1" w:name="_GoBack"/>
-      <w:bookmarkEnd w:id="1"/>
     </w:p>
     <w:p>
       <w:pPr>
@@ -1197,7 +1195,7 @@
                 <w:szCs w:val="22"/>
                 <w:vertAlign w:val="baseline"/>
               </w:rPr>
-              <w:t>"&gt;related: www.examplewebsite.com&lt;/strong&gt;</w:t>
+              <w:t>"&gt;www.examplewebsite.com&lt;/strong&gt;</w:t>
             </w:r>
           </w:p>
         </w:tc>
@@ -1283,8 +1281,18 @@
                 <w:sz w:val="22"/>
                 <w:szCs w:val="22"/>
                 <w:vertAlign w:val="baseline"/>
-              </w:rPr>
-            </w:pPr>
+                <w:lang w:val="en-PH"/>
+              </w:rPr>
+            </w:pPr>
+            <w:r>
+              <w:rPr>
+                <w:sz w:val="22"/>
+                <w:szCs w:val="22"/>
+                <w:vertAlign w:val="baseline"/>
+                <w:lang w:val="en-PH"/>
+              </w:rPr>
+              <w:t>inline</w:t>
+            </w:r>
           </w:p>
         </w:tc>
         <w:tc>
@@ -1312,6 +1320,34 @@
                 <w:vertAlign w:val="baseline"/>
               </w:rPr>
             </w:pPr>
+            <w:r>
+              <w:rPr>
+                <w:rFonts w:hint="default"/>
+                <w:sz w:val="22"/>
+                <w:szCs w:val="22"/>
+                <w:vertAlign w:val="baseline"/>
+              </w:rPr>
+              <w:t>&lt;input type="password" name="passWord"</w:t>
+            </w:r>
+            <w:r>
+              <w:rPr>
+                <w:rFonts w:hint="default"/>
+                <w:sz w:val="22"/>
+                <w:szCs w:val="22"/>
+                <w:vertAlign w:val="baseline"/>
+                <w:lang w:val="en-PH"/>
+              </w:rPr>
+              <w:t xml:space="preserve"> style=”background-color:grey”</w:t>
+            </w:r>
+            <w:r>
+              <w:rPr>
+                <w:rFonts w:hint="default"/>
+                <w:sz w:val="22"/>
+                <w:szCs w:val="22"/>
+                <w:vertAlign w:val="baseline"/>
+              </w:rPr>
+              <w:t>&gt;</w:t>
+            </w:r>
           </w:p>
         </w:tc>
       </w:tr>
@@ -1442,7 +1478,26 @@
                 <w:szCs w:val="22"/>
                 <w:vertAlign w:val="baseline"/>
               </w:rPr>
-              <w:t>&lt;h1 style="color: blue"&gt;6 Best Outreach Marketing Tactics to Promote your Site&lt;/h1&gt;</w:t>
+              <w:t xml:space="preserve">&lt;h1 style="color: blue"&gt;6 </w:t>
+            </w:r>
+            <w:r>
+              <w:rPr>
+                <w:rFonts w:hint="default"/>
+                <w:sz w:val="22"/>
+                <w:szCs w:val="22"/>
+                <w:vertAlign w:val="baseline"/>
+                <w:lang w:val="en-PH"/>
+              </w:rPr>
+              <w:t>My Website</w:t>
+            </w:r>
+            <w:r>
+              <w:rPr>
+                <w:rFonts w:hint="default"/>
+                <w:sz w:val="22"/>
+                <w:szCs w:val="22"/>
+                <w:vertAlign w:val="baseline"/>
+              </w:rPr>
+              <w:t>&lt;/h1&gt;</w:t>
             </w:r>
           </w:p>
         </w:tc>
@@ -1528,8 +1583,18 @@
                 <w:sz w:val="22"/>
                 <w:szCs w:val="22"/>
                 <w:vertAlign w:val="baseline"/>
-              </w:rPr>
-            </w:pPr>
+                <w:lang w:val="en-PH"/>
+              </w:rPr>
+            </w:pPr>
+            <w:r>
+              <w:rPr>
+                <w:sz w:val="22"/>
+                <w:szCs w:val="22"/>
+                <w:vertAlign w:val="baseline"/>
+                <w:lang w:val="en-PH"/>
+              </w:rPr>
+              <w:t>inline</w:t>
+            </w:r>
           </w:p>
         </w:tc>
         <w:tc>
@@ -1557,6 +1622,15 @@
                 <w:vertAlign w:val="baseline"/>
               </w:rPr>
             </w:pPr>
+            <w:r>
+              <w:rPr>
+                <w:rFonts w:hint="default"/>
+                <w:sz w:val="22"/>
+                <w:szCs w:val="22"/>
+                <w:vertAlign w:val="baseline"/>
+              </w:rPr>
+              <w:t>&lt;s style="font-size: 25px"&gt;Super&lt;/s&gt;</w:t>
+            </w:r>
           </w:p>
         </w:tc>
       </w:tr>
@@ -1773,8 +1847,18 @@
                 <w:sz w:val="22"/>
                 <w:szCs w:val="22"/>
                 <w:vertAlign w:val="baseline"/>
-              </w:rPr>
-            </w:pPr>
+                <w:lang w:val="en-PH"/>
+              </w:rPr>
+            </w:pPr>
+            <w:r>
+              <w:rPr>
+                <w:sz w:val="22"/>
+                <w:szCs w:val="22"/>
+                <w:vertAlign w:val="baseline"/>
+                <w:lang w:val="en-PH"/>
+              </w:rPr>
+              <w:t>inline</w:t>
+            </w:r>
           </w:p>
         </w:tc>
         <w:tc>
@@ -1797,11 +1881,79 @@
               <w:contextualSpacing w:val="0"/>
               <w:jc w:val="center"/>
               <w:rPr>
-                <w:sz w:val="22"/>
-                <w:szCs w:val="22"/>
-                <w:vertAlign w:val="baseline"/>
-              </w:rPr>
-            </w:pPr>
+                <w:rFonts w:hint="default"/>
+                <w:sz w:val="22"/>
+                <w:szCs w:val="22"/>
+                <w:vertAlign w:val="baseline"/>
+              </w:rPr>
+            </w:pPr>
+            <w:r>
+              <w:rPr>
+                <w:rFonts w:hint="default"/>
+                <w:sz w:val="22"/>
+                <w:szCs w:val="22"/>
+                <w:vertAlign w:val="baseline"/>
+              </w:rPr>
+              <w:t xml:space="preserve">&lt;blockquote </w:t>
+            </w:r>
+            <w:r>
+              <w:rPr>
+                <w:rFonts w:hint="default"/>
+                <w:sz w:val="22"/>
+                <w:szCs w:val="22"/>
+                <w:vertAlign w:val="baseline"/>
+                <w:lang w:val="en-PH"/>
+              </w:rPr>
+              <w:t>style=”font-size:36px”</w:t>
+            </w:r>
+            <w:r>
+              <w:rPr>
+                <w:rFonts w:hint="default"/>
+                <w:sz w:val="22"/>
+                <w:szCs w:val="22"/>
+                <w:vertAlign w:val="baseline"/>
+              </w:rPr>
+              <w:t>cite="https://www.imdb.com/character/ch0000672/quotes"&gt;</w:t>
+            </w:r>
+          </w:p>
+          <w:p>
+            <w:pPr>
+              <w:widowControl w:val="0"/>
+              <w:contextualSpacing w:val="0"/>
+              <w:jc w:val="center"/>
+              <w:rPr>
+                <w:sz w:val="22"/>
+                <w:szCs w:val="22"/>
+                <w:vertAlign w:val="baseline"/>
+              </w:rPr>
+            </w:pPr>
+            <w:r>
+              <w:rPr>
+                <w:rFonts w:hint="default"/>
+                <w:sz w:val="22"/>
+                <w:szCs w:val="22"/>
+                <w:vertAlign w:val="baseline"/>
+              </w:rPr>
+              <w:tab/>
+            </w:r>
+            <w:r>
+              <w:rPr>
+                <w:rFonts w:hint="default"/>
+                <w:sz w:val="22"/>
+                <w:szCs w:val="22"/>
+                <w:vertAlign w:val="baseline"/>
+              </w:rPr>
+              <w:tab/>
+            </w:r>
+            <w:r>
+              <w:rPr>
+                <w:rFonts w:hint="default"/>
+                <w:sz w:val="22"/>
+                <w:szCs w:val="22"/>
+                <w:vertAlign w:val="baseline"/>
+              </w:rPr>
+              <w:t>&lt;p&gt;You know the golden rule, don't you boy? Those who have the gold make the rules.&lt;/p&gt;&lt;/blockquote&gt;</w:t>
+            </w:r>
           </w:p>
         </w:tc>
       </w:tr>
@@ -1886,8 +2038,18 @@
                 <w:sz w:val="22"/>
                 <w:szCs w:val="22"/>
                 <w:vertAlign w:val="baseline"/>
-              </w:rPr>
-            </w:pPr>
+                <w:lang w:val="en-PH"/>
+              </w:rPr>
+            </w:pPr>
+            <w:r>
+              <w:rPr>
+                <w:sz w:val="22"/>
+                <w:szCs w:val="22"/>
+                <w:vertAlign w:val="baseline"/>
+                <w:lang w:val="en-PH"/>
+              </w:rPr>
+              <w:t>Inline</w:t>
+            </w:r>
           </w:p>
         </w:tc>
         <w:tc>
@@ -1915,6 +2077,15 @@
                 <w:vertAlign w:val="baseline"/>
               </w:rPr>
             </w:pPr>
+            <w:r>
+              <w:rPr>
+                <w:rFonts w:hint="default"/>
+                <w:sz w:val="22"/>
+                <w:szCs w:val="22"/>
+                <w:vertAlign w:val="baseline"/>
+              </w:rPr>
+              <w:t>&lt;abbr style="font-size: 48px" title="search engine results page"&gt;(SERP)&lt;/abbr&gt;</w:t>
+            </w:r>
           </w:p>
         </w:tc>
       </w:tr>
@@ -1999,8 +2170,18 @@
                 <w:sz w:val="22"/>
                 <w:szCs w:val="22"/>
                 <w:vertAlign w:val="baseline"/>
-              </w:rPr>
-            </w:pPr>
+                <w:lang w:val="en-PH"/>
+              </w:rPr>
+            </w:pPr>
+            <w:r>
+              <w:rPr>
+                <w:sz w:val="22"/>
+                <w:szCs w:val="22"/>
+                <w:vertAlign w:val="baseline"/>
+                <w:lang w:val="en-PH"/>
+              </w:rPr>
+              <w:t>block</w:t>
+            </w:r>
           </w:p>
         </w:tc>
         <w:tc>
@@ -2028,6 +2209,34 @@
                 <w:vertAlign w:val="baseline"/>
               </w:rPr>
             </w:pPr>
+            <w:r>
+              <w:rPr>
+                <w:rFonts w:hint="default"/>
+                <w:sz w:val="22"/>
+                <w:szCs w:val="22"/>
+                <w:vertAlign w:val="baseline"/>
+              </w:rPr>
+              <w:t>&lt;h1 style="color: blue"&gt;</w:t>
+            </w:r>
+            <w:r>
+              <w:rPr>
+                <w:rFonts w:hint="default"/>
+                <w:sz w:val="22"/>
+                <w:szCs w:val="22"/>
+                <w:vertAlign w:val="baseline"/>
+                <w:lang w:val="en-PH"/>
+              </w:rPr>
+              <w:t>Hobbies</w:t>
+            </w:r>
+            <w:r>
+              <w:rPr>
+                <w:rFonts w:hint="default"/>
+                <w:sz w:val="22"/>
+                <w:szCs w:val="22"/>
+                <w:vertAlign w:val="baseline"/>
+              </w:rPr>
+              <w:t>&lt;/h1&gt;</w:t>
+            </w:r>
           </w:p>
         </w:tc>
       </w:tr>
@@ -2112,8 +2321,18 @@
                 <w:sz w:val="22"/>
                 <w:szCs w:val="22"/>
                 <w:vertAlign w:val="baseline"/>
-              </w:rPr>
-            </w:pPr>
+                <w:lang w:val="en-PH"/>
+              </w:rPr>
+            </w:pPr>
+            <w:r>
+              <w:rPr>
+                <w:sz w:val="22"/>
+                <w:szCs w:val="22"/>
+                <w:vertAlign w:val="baseline"/>
+                <w:lang w:val="en-PH"/>
+              </w:rPr>
+              <w:t>block</w:t>
+            </w:r>
           </w:p>
         </w:tc>
         <w:tc>
@@ -2134,13 +2353,126 @@
             <w:pPr>
               <w:widowControl w:val="0"/>
               <w:contextualSpacing w:val="0"/>
-              <w:jc w:val="center"/>
-              <w:rPr>
-                <w:sz w:val="22"/>
-                <w:szCs w:val="22"/>
-                <w:vertAlign w:val="baseline"/>
-              </w:rPr>
-            </w:pPr>
+              <w:jc w:val="both"/>
+              <w:rPr>
+                <w:rFonts w:hint="default"/>
+                <w:sz w:val="22"/>
+                <w:szCs w:val="22"/>
+                <w:vertAlign w:val="baseline"/>
+              </w:rPr>
+            </w:pPr>
+            <w:r>
+              <w:rPr>
+                <w:rFonts w:hint="default"/>
+                <w:sz w:val="22"/>
+                <w:szCs w:val="22"/>
+                <w:vertAlign w:val="baseline"/>
+              </w:rPr>
+              <w:t>&lt;nav</w:t>
+            </w:r>
+            <w:r>
+              <w:rPr>
+                <w:rFonts w:hint="default"/>
+                <w:sz w:val="22"/>
+                <w:szCs w:val="22"/>
+                <w:vertAlign w:val="baseline"/>
+                <w:lang w:val="en-PH"/>
+              </w:rPr>
+              <w:t xml:space="preserve"> </w:t>
+            </w:r>
+            <w:r>
+              <w:rPr>
+                <w:rFonts w:hint="default"/>
+                <w:sz w:val="22"/>
+                <w:szCs w:val="22"/>
+                <w:vertAlign w:val="baseline"/>
+              </w:rPr>
+              <w:t>style="background-color: blue"&gt;</w:t>
+            </w:r>
+          </w:p>
+          <w:p>
+            <w:pPr>
+              <w:widowControl w:val="0"/>
+              <w:contextualSpacing w:val="0"/>
+              <w:jc w:val="both"/>
+              <w:rPr>
+                <w:rFonts w:hint="default"/>
+                <w:sz w:val="22"/>
+                <w:szCs w:val="22"/>
+                <w:vertAlign w:val="baseline"/>
+              </w:rPr>
+            </w:pPr>
+            <w:r>
+              <w:rPr>
+                <w:rFonts w:hint="default"/>
+                <w:sz w:val="22"/>
+                <w:szCs w:val="22"/>
+                <w:vertAlign w:val="baseline"/>
+              </w:rPr>
+              <w:t>&lt;li&gt;Apples&lt;/li&gt;</w:t>
+            </w:r>
+            <w:r>
+              <w:rPr>
+                <w:rFonts w:hint="default"/>
+                <w:sz w:val="22"/>
+                <w:szCs w:val="22"/>
+                <w:vertAlign w:val="baseline"/>
+                <w:lang w:val="en-PH"/>
+              </w:rPr>
+              <w:t xml:space="preserve"> </w:t>
+            </w:r>
+            <w:r>
+              <w:rPr>
+                <w:rFonts w:hint="default"/>
+                <w:sz w:val="22"/>
+                <w:szCs w:val="22"/>
+                <w:vertAlign w:val="baseline"/>
+              </w:rPr>
+              <w:t>&lt;li&gt;Varieties&lt;/li&gt;</w:t>
+            </w:r>
+          </w:p>
+          <w:p>
+            <w:pPr>
+              <w:widowControl w:val="0"/>
+              <w:contextualSpacing w:val="0"/>
+              <w:jc w:val="both"/>
+              <w:rPr>
+                <w:rFonts w:hint="default"/>
+                <w:sz w:val="22"/>
+                <w:szCs w:val="22"/>
+                <w:vertAlign w:val="baseline"/>
+              </w:rPr>
+            </w:pPr>
+            <w:r>
+              <w:rPr>
+                <w:rFonts w:hint="default"/>
+                <w:sz w:val="22"/>
+                <w:szCs w:val="22"/>
+                <w:vertAlign w:val="baseline"/>
+              </w:rPr>
+              <w:t>&lt;li&gt;Fuji&lt;/li&gt;</w:t>
+            </w:r>
+          </w:p>
+          <w:p>
+            <w:pPr>
+              <w:widowControl w:val="0"/>
+              <w:contextualSpacing w:val="0"/>
+              <w:jc w:val="both"/>
+              <w:rPr>
+                <w:sz w:val="22"/>
+                <w:szCs w:val="22"/>
+                <w:vertAlign w:val="baseline"/>
+              </w:rPr>
+            </w:pPr>
+            <w:r>
+              <w:rPr>
+                <w:rFonts w:hint="default"/>
+                <w:sz w:val="22"/>
+                <w:szCs w:val="22"/>
+                <w:vertAlign w:val="baseline"/>
+              </w:rPr>
+              <w:t>&lt;/nav&gt;</w:t>
+            </w:r>
           </w:p>
         </w:tc>
       </w:tr>
@@ -2371,6 +2703,9 @@
             <w:right w:w="108" w:type="dxa"/>
           </w:tblCellMar>
         </w:tblPrEx>
+        <w:trPr>
+          <w:trHeight w:val="273" w:hRule="atLeast"/>
+        </w:trPr>
         <w:tc>
           <w:tcPr>
             <w:tcW w:w="2840" w:type="dxa"/>
@@ -2440,8 +2775,18 @@
                 <w:sz w:val="22"/>
                 <w:szCs w:val="22"/>
                 <w:vertAlign w:val="baseline"/>
-              </w:rPr>
-            </w:pPr>
+                <w:lang w:val="en-PH"/>
+              </w:rPr>
+            </w:pPr>
+            <w:r>
+              <w:rPr>
+                <w:sz w:val="22"/>
+                <w:szCs w:val="22"/>
+                <w:vertAlign w:val="baseline"/>
+                <w:lang w:val="en-PH"/>
+              </w:rPr>
+              <w:t>Block</w:t>
+            </w:r>
           </w:p>
         </w:tc>
         <w:tc>
@@ -2472,6 +2817,34 @@
                 <w:vertAlign w:val="baseline"/>
               </w:rPr>
             </w:pPr>
+            <w:r>
+              <w:rPr>
+                <w:rFonts w:hint="default"/>
+                <w:sz w:val="22"/>
+                <w:szCs w:val="22"/>
+                <w:vertAlign w:val="baseline"/>
+              </w:rPr>
+              <w:t>&lt;h2</w:t>
+            </w:r>
+            <w:r>
+              <w:rPr>
+                <w:rFonts w:hint="default"/>
+                <w:sz w:val="22"/>
+                <w:szCs w:val="22"/>
+                <w:vertAlign w:val="baseline"/>
+                <w:lang w:val="en-PH"/>
+              </w:rPr>
+              <w:t xml:space="preserve"> style=”color:red”</w:t>
+            </w:r>
+            <w:r>
+              <w:rPr>
+                <w:rFonts w:hint="default"/>
+                <w:sz w:val="22"/>
+                <w:szCs w:val="22"/>
+                <w:vertAlign w:val="baseline"/>
+              </w:rPr>
+              <w:t>&gt;Second Website&lt;/h2&gt;</w:t>
+            </w:r>
           </w:p>
         </w:tc>
       </w:tr>
@@ -2562,8 +2935,18 @@
                 <w:sz w:val="22"/>
                 <w:szCs w:val="22"/>
                 <w:vertAlign w:val="baseline"/>
-              </w:rPr>
-            </w:pPr>
+                <w:lang w:val="en-PH"/>
+              </w:rPr>
+            </w:pPr>
+            <w:r>
+              <w:rPr>
+                <w:sz w:val="22"/>
+                <w:szCs w:val="22"/>
+                <w:vertAlign w:val="baseline"/>
+                <w:lang w:val="en-PH"/>
+              </w:rPr>
+              <w:t>inline</w:t>
+            </w:r>
           </w:p>
         </w:tc>
         <w:tc>
@@ -2594,6 +2977,63 @@
                 <w:vertAlign w:val="baseline"/>
               </w:rPr>
             </w:pPr>
+            <w:r>
+              <w:rPr>
+                <w:rFonts w:hint="default"/>
+                <w:sz w:val="22"/>
+                <w:szCs w:val="22"/>
+                <w:vertAlign w:val="baseline"/>
+              </w:rPr>
+              <w:t>&lt;em</w:t>
+            </w:r>
+            <w:r>
+              <w:rPr>
+                <w:rFonts w:hint="default"/>
+                <w:sz w:val="22"/>
+                <w:szCs w:val="22"/>
+                <w:vertAlign w:val="baseline"/>
+                <w:lang w:val="en-PH"/>
+              </w:rPr>
+              <w:t xml:space="preserve"> style=”font-size:”48px”</w:t>
+            </w:r>
+            <w:r>
+              <w:rPr>
+                <w:rFonts w:hint="default"/>
+                <w:sz w:val="22"/>
+                <w:szCs w:val="22"/>
+                <w:vertAlign w:val="baseline"/>
+              </w:rPr>
+              <w:t>&gt;</w:t>
+            </w:r>
+            <w:r>
+              <w:rPr>
+                <w:rFonts w:hint="default"/>
+                <w:sz w:val="22"/>
+                <w:szCs w:val="22"/>
+                <w:vertAlign w:val="baseline"/>
+                <w:lang w:val="en-PH"/>
+              </w:rPr>
+              <w:t>Consider</w:t>
+            </w:r>
+            <w:r>
+              <w:rPr>
+                <w:rFonts w:hint="default"/>
+                <w:sz w:val="22"/>
+                <w:szCs w:val="22"/>
+                <w:vertAlign w:val="baseline"/>
+              </w:rPr>
+              <w:t>&lt;/em&gt;</w:t>
+            </w:r>
+            <w:r>
+              <w:rPr>
+                <w:rFonts w:hint="default"/>
+                <w:sz w:val="22"/>
+                <w:szCs w:val="22"/>
+                <w:vertAlign w:val="baseline"/>
+                <w:lang w:val="en-PH"/>
+              </w:rPr>
+              <w:t xml:space="preserve"> this</w:t>
+            </w:r>
           </w:p>
         </w:tc>
       </w:tr>
@@ -2684,8 +3124,18 @@
                 <w:sz w:val="22"/>
                 <w:szCs w:val="22"/>
                 <w:vertAlign w:val="baseline"/>
-              </w:rPr>
-            </w:pPr>
+                <w:lang w:val="en-PH"/>
+              </w:rPr>
+            </w:pPr>
+            <w:r>
+              <w:rPr>
+                <w:sz w:val="22"/>
+                <w:szCs w:val="22"/>
+                <w:vertAlign w:val="baseline"/>
+                <w:lang w:val="en-PH"/>
+              </w:rPr>
+              <w:t>Inline</w:t>
+            </w:r>
           </w:p>
         </w:tc>
         <w:tc>
@@ -2716,6 +3166,63 @@
                 <w:vertAlign w:val="baseline"/>
               </w:rPr>
             </w:pPr>
+            <w:r>
+              <w:rPr>
+                <w:rFonts w:hint="default"/>
+                <w:sz w:val="22"/>
+                <w:szCs w:val="22"/>
+                <w:vertAlign w:val="baseline"/>
+              </w:rPr>
+              <w:t>&lt;em</w:t>
+            </w:r>
+            <w:r>
+              <w:rPr>
+                <w:rFonts w:hint="default"/>
+                <w:sz w:val="22"/>
+                <w:szCs w:val="22"/>
+                <w:vertAlign w:val="baseline"/>
+                <w:lang w:val="en-PH"/>
+              </w:rPr>
+              <w:t xml:space="preserve"> style=”color:blue”</w:t>
+            </w:r>
+            <w:r>
+              <w:rPr>
+                <w:rFonts w:hint="default"/>
+                <w:sz w:val="22"/>
+                <w:szCs w:val="22"/>
+                <w:vertAlign w:val="baseline"/>
+              </w:rPr>
+              <w:t>&gt;</w:t>
+            </w:r>
+            <w:r>
+              <w:rPr>
+                <w:rFonts w:hint="default"/>
+                <w:sz w:val="22"/>
+                <w:szCs w:val="22"/>
+                <w:vertAlign w:val="baseline"/>
+                <w:lang w:val="en-PH"/>
+              </w:rPr>
+              <w:t>Sample</w:t>
+            </w:r>
+            <w:r>
+              <w:rPr>
+                <w:rFonts w:hint="default"/>
+                <w:sz w:val="22"/>
+                <w:szCs w:val="22"/>
+                <w:vertAlign w:val="baseline"/>
+              </w:rPr>
+              <w:t>&lt;/em&gt;</w:t>
+            </w:r>
+            <w:r>
+              <w:rPr>
+                <w:rFonts w:hint="default"/>
+                <w:sz w:val="22"/>
+                <w:szCs w:val="22"/>
+                <w:vertAlign w:val="baseline"/>
+                <w:lang w:val="en-PH"/>
+              </w:rPr>
+              <w:t xml:space="preserve"> shirt</w:t>
+            </w:r>
           </w:p>
         </w:tc>
       </w:tr>
@@ -2806,8 +3313,18 @@
                 <w:sz w:val="22"/>
                 <w:szCs w:val="22"/>
                 <w:vertAlign w:val="baseline"/>
-              </w:rPr>
-            </w:pPr>
+                <w:lang w:val="en-PH"/>
+              </w:rPr>
+            </w:pPr>
+            <w:r>
+              <w:rPr>
+                <w:sz w:val="22"/>
+                <w:szCs w:val="22"/>
+                <w:vertAlign w:val="baseline"/>
+                <w:lang w:val="en-PH"/>
+              </w:rPr>
+              <w:t>inline</w:t>
+            </w:r>
           </w:p>
         </w:tc>
         <w:tc>
@@ -2838,6 +3355,92 @@
                 <w:vertAlign w:val="baseline"/>
               </w:rPr>
             </w:pPr>
+            <w:r>
+              <w:rPr>
+                <w:rFonts w:hint="default"/>
+                <w:sz w:val="22"/>
+                <w:szCs w:val="22"/>
+                <w:vertAlign w:val="baseline"/>
+                <w:lang w:val="en-PH"/>
+              </w:rPr>
+              <w:t>4</w:t>
+            </w:r>
+            <w:r>
+              <w:rPr>
+                <w:rFonts w:hint="default"/>
+                <w:sz w:val="22"/>
+                <w:szCs w:val="22"/>
+                <w:vertAlign w:val="baseline"/>
+              </w:rPr>
+              <w:t>&lt;</w:t>
+            </w:r>
+            <w:r>
+              <w:rPr>
+                <w:rFonts w:hint="default"/>
+                <w:sz w:val="22"/>
+                <w:szCs w:val="22"/>
+                <w:vertAlign w:val="baseline"/>
+                <w:lang w:val="en-PH"/>
+              </w:rPr>
+              <w:t>sup style=”font-size:50px”</w:t>
+            </w:r>
+            <w:r>
+              <w:rPr>
+                <w:rFonts w:hint="default"/>
+                <w:sz w:val="22"/>
+                <w:szCs w:val="22"/>
+                <w:vertAlign w:val="baseline"/>
+              </w:rPr>
+              <w:t>&gt;</w:t>
+            </w:r>
+            <w:r>
+              <w:rPr>
+                <w:rFonts w:hint="default"/>
+                <w:sz w:val="22"/>
+                <w:szCs w:val="22"/>
+                <w:vertAlign w:val="baseline"/>
+                <w:lang w:val="en-PH"/>
+              </w:rPr>
+              <w:t>th</w:t>
+            </w:r>
+            <w:r>
+              <w:rPr>
+                <w:rFonts w:hint="default"/>
+                <w:sz w:val="22"/>
+                <w:szCs w:val="22"/>
+                <w:vertAlign w:val="baseline"/>
+              </w:rPr>
+              <w:t>&lt;/</w:t>
+            </w:r>
+            <w:r>
+              <w:rPr>
+                <w:rFonts w:hint="default"/>
+                <w:sz w:val="22"/>
+                <w:szCs w:val="22"/>
+                <w:vertAlign w:val="baseline"/>
+                <w:lang w:val="en-PH"/>
+              </w:rPr>
+              <w:t>sup</w:t>
+            </w:r>
+            <w:r>
+              <w:rPr>
+                <w:rFonts w:hint="default"/>
+                <w:sz w:val="22"/>
+                <w:szCs w:val="22"/>
+                <w:vertAlign w:val="baseline"/>
+              </w:rPr>
+              <w:t>&gt;</w:t>
+            </w:r>
+            <w:r>
+              <w:rPr>
+                <w:rFonts w:hint="default"/>
+                <w:sz w:val="22"/>
+                <w:szCs w:val="22"/>
+                <w:vertAlign w:val="baseline"/>
+                <w:lang w:val="en-PH"/>
+              </w:rPr>
+              <w:t xml:space="preserve"> impact</w:t>
+            </w:r>
           </w:p>
         </w:tc>
       </w:tr>
@@ -2928,8 +3531,18 @@
                 <w:sz w:val="22"/>
                 <w:szCs w:val="22"/>
                 <w:vertAlign w:val="baseline"/>
-              </w:rPr>
-            </w:pPr>
+                <w:lang w:val="en-PH"/>
+              </w:rPr>
+            </w:pPr>
+            <w:r>
+              <w:rPr>
+                <w:sz w:val="22"/>
+                <w:szCs w:val="22"/>
+                <w:vertAlign w:val="baseline"/>
+                <w:lang w:val="en-PH"/>
+              </w:rPr>
+              <w:t>block</w:t>
+            </w:r>
           </w:p>
         </w:tc>
         <w:tc>
@@ -2953,13 +3566,120 @@
             <w:pPr>
               <w:widowControl w:val="0"/>
               <w:contextualSpacing w:val="0"/>
-              <w:jc w:val="center"/>
-              <w:rPr>
-                <w:sz w:val="22"/>
-                <w:szCs w:val="22"/>
-                <w:vertAlign w:val="baseline"/>
-              </w:rPr>
-            </w:pPr>
+              <w:jc w:val="both"/>
+              <w:rPr>
+                <w:rFonts w:hint="default"/>
+                <w:sz w:val="22"/>
+                <w:szCs w:val="22"/>
+                <w:vertAlign w:val="baseline"/>
+              </w:rPr>
+            </w:pPr>
+            <w:r>
+              <w:rPr>
+                <w:rFonts w:hint="default"/>
+                <w:sz w:val="22"/>
+                <w:szCs w:val="22"/>
+                <w:vertAlign w:val="baseline"/>
+              </w:rPr>
+              <w:t>&lt;li</w:t>
+            </w:r>
+            <w:r>
+              <w:rPr>
+                <w:rFonts w:hint="default"/>
+                <w:sz w:val="22"/>
+                <w:szCs w:val="22"/>
+                <w:vertAlign w:val="baseline"/>
+                <w:lang w:val="en-PH"/>
+              </w:rPr>
+              <w:t xml:space="preserve"> style=”background-color=red”</w:t>
+            </w:r>
+            <w:r>
+              <w:rPr>
+                <w:rFonts w:hint="default"/>
+                <w:sz w:val="22"/>
+                <w:szCs w:val="22"/>
+                <w:vertAlign w:val="baseline"/>
+              </w:rPr>
+              <w:t>&gt;Apples&lt;/li</w:t>
+            </w:r>
+            <w:r>
+              <w:rPr>
+                <w:rFonts w:hint="default"/>
+                <w:sz w:val="22"/>
+                <w:szCs w:val="22"/>
+                <w:vertAlign w:val="baseline"/>
+                <w:lang w:val="en-PH"/>
+              </w:rPr>
+              <w:t xml:space="preserve">&gt; </w:t>
+            </w:r>
+            <w:r>
+              <w:rPr>
+                <w:rFonts w:hint="default"/>
+                <w:sz w:val="22"/>
+                <w:szCs w:val="22"/>
+                <w:vertAlign w:val="baseline"/>
+              </w:rPr>
+              <w:t>&lt;li</w:t>
+            </w:r>
+            <w:r>
+              <w:rPr>
+                <w:rFonts w:hint="default"/>
+                <w:sz w:val="22"/>
+                <w:szCs w:val="22"/>
+                <w:vertAlign w:val="baseline"/>
+                <w:lang w:val="en-PH"/>
+              </w:rPr>
+              <w:t xml:space="preserve"> style=”background-color=red”</w:t>
+            </w:r>
+            <w:r>
+              <w:rPr>
+                <w:rFonts w:hint="default"/>
+                <w:sz w:val="22"/>
+                <w:szCs w:val="22"/>
+                <w:vertAlign w:val="baseline"/>
+              </w:rPr>
+              <w:t>&gt;Varieties&lt;/li&gt;</w:t>
+            </w:r>
+          </w:p>
+          <w:p>
+            <w:pPr>
+              <w:widowControl w:val="0"/>
+              <w:contextualSpacing w:val="0"/>
+              <w:jc w:val="both"/>
+              <w:rPr>
+                <w:sz w:val="22"/>
+                <w:szCs w:val="22"/>
+                <w:vertAlign w:val="baseline"/>
+              </w:rPr>
+            </w:pPr>
+            <w:r>
+              <w:rPr>
+                <w:rFonts w:hint="default"/>
+                <w:sz w:val="22"/>
+                <w:szCs w:val="22"/>
+                <w:vertAlign w:val="baseline"/>
+              </w:rPr>
+              <w:t>&lt;li</w:t>
+            </w:r>
+            <w:r>
+              <w:rPr>
+                <w:rFonts w:hint="default"/>
+                <w:sz w:val="22"/>
+                <w:szCs w:val="22"/>
+                <w:vertAlign w:val="baseline"/>
+                <w:lang w:val="en-PH"/>
+              </w:rPr>
+              <w:t xml:space="preserve"> style=”background-color=red”</w:t>
+            </w:r>
+            <w:r>
+              <w:rPr>
+                <w:rFonts w:hint="default"/>
+                <w:sz w:val="22"/>
+                <w:szCs w:val="22"/>
+                <w:vertAlign w:val="baseline"/>
+              </w:rPr>
+              <w:t>&gt;Fuji&lt;/li&gt;</w:t>
+            </w:r>
           </w:p>
         </w:tc>
       </w:tr>
@@ -3050,8 +3770,18 @@
                 <w:sz w:val="22"/>
                 <w:szCs w:val="22"/>
                 <w:vertAlign w:val="baseline"/>
-              </w:rPr>
-            </w:pPr>
+                <w:lang w:val="en-PH"/>
+              </w:rPr>
+            </w:pPr>
+            <w:r>
+              <w:rPr>
+                <w:sz w:val="22"/>
+                <w:szCs w:val="22"/>
+                <w:vertAlign w:val="baseline"/>
+                <w:lang w:val="en-PH"/>
+              </w:rPr>
+              <w:t>block</w:t>
+            </w:r>
           </w:p>
         </w:tc>
         <w:tc>
@@ -3080,8 +3810,159 @@
                 <w:sz w:val="22"/>
                 <w:szCs w:val="22"/>
                 <w:vertAlign w:val="baseline"/>
-              </w:rPr>
-            </w:pPr>
+                <w:lang w:val="en-PH"/>
+              </w:rPr>
+            </w:pPr>
+            <w:r>
+              <w:rPr>
+                <w:sz w:val="22"/>
+                <w:szCs w:val="22"/>
+                <w:vertAlign w:val="baseline"/>
+                <w:lang w:val="en-PH"/>
+              </w:rPr>
+              <w:t>&lt;dl style=</w:t>
+            </w:r>
+            <w:r>
+              <w:rPr>
+                <w:rFonts w:hint="default"/>
+                <w:sz w:val="22"/>
+                <w:szCs w:val="22"/>
+                <w:vertAlign w:val="baseline"/>
+                <w:lang w:val="en-PH"/>
+              </w:rPr>
+              <w:t>”background-color:black”</w:t>
+            </w:r>
+            <w:r>
+              <w:rPr>
+                <w:sz w:val="22"/>
+                <w:szCs w:val="22"/>
+                <w:vertAlign w:val="baseline"/>
+                <w:lang w:val="en-PH"/>
+              </w:rPr>
+              <w:t>&gt;</w:t>
+            </w:r>
+          </w:p>
+          <w:p>
+            <w:pPr>
+              <w:widowControl w:val="0"/>
+              <w:contextualSpacing w:val="0"/>
+              <w:jc w:val="center"/>
+              <w:rPr>
+                <w:rFonts w:hint="default"/>
+                <w:sz w:val="22"/>
+                <w:szCs w:val="22"/>
+                <w:vertAlign w:val="baseline"/>
+                <w:lang w:val="en-PH"/>
+              </w:rPr>
+            </w:pPr>
+            <w:r>
+              <w:rPr>
+                <w:rFonts w:hint="default"/>
+                <w:sz w:val="22"/>
+                <w:szCs w:val="22"/>
+                <w:vertAlign w:val="baseline"/>
+                <w:lang w:val="en-PH"/>
+              </w:rPr>
+              <w:tab/>
+            </w:r>
+            <w:r>
+              <w:rPr>
+                <w:rFonts w:hint="default"/>
+                <w:sz w:val="22"/>
+                <w:szCs w:val="22"/>
+                <w:vertAlign w:val="baseline"/>
+                <w:lang w:val="en-PH"/>
+              </w:rPr>
+              <w:t>&lt;dt&gt;allintitle: search phrase&lt;/dt&gt;</w:t>
+            </w:r>
+          </w:p>
+          <w:p>
+            <w:pPr>
+              <w:widowControl w:val="0"/>
+              <w:contextualSpacing w:val="0"/>
+              <w:jc w:val="center"/>
+              <w:rPr>
+                <w:rFonts w:hint="default"/>
+                <w:sz w:val="22"/>
+                <w:szCs w:val="22"/>
+                <w:vertAlign w:val="baseline"/>
+                <w:lang w:val="en-PH"/>
+              </w:rPr>
+            </w:pPr>
+            <w:r>
+              <w:rPr>
+                <w:rFonts w:hint="default"/>
+                <w:sz w:val="22"/>
+                <w:szCs w:val="22"/>
+                <w:vertAlign w:val="baseline"/>
+                <w:lang w:val="en-PH"/>
+              </w:rPr>
+              <w:tab/>
+            </w:r>
+            <w:r>
+              <w:rPr>
+                <w:rFonts w:hint="default"/>
+                <w:sz w:val="22"/>
+                <w:szCs w:val="22"/>
+                <w:vertAlign w:val="baseline"/>
+                <w:lang w:val="en-PH"/>
+              </w:rPr>
+              <w:tab/>
+            </w:r>
+            <w:r>
+              <w:rPr>
+                <w:rFonts w:hint="default"/>
+                <w:sz w:val="22"/>
+                <w:szCs w:val="22"/>
+                <w:vertAlign w:val="baseline"/>
+                <w:lang w:val="en-PH"/>
+              </w:rPr>
+              <w:tab/>
+            </w:r>
+            <w:r>
+              <w:rPr>
+                <w:rFonts w:hint="default"/>
+                <w:sz w:val="22"/>
+                <w:szCs w:val="22"/>
+                <w:vertAlign w:val="baseline"/>
+                <w:lang w:val="en-PH"/>
+              </w:rPr>
+              <w:tab/>
+            </w:r>
+            <w:r>
+              <w:rPr>
+                <w:rFonts w:hint="default"/>
+                <w:sz w:val="22"/>
+                <w:szCs w:val="22"/>
+                <w:vertAlign w:val="baseline"/>
+                <w:lang w:val="en-PH"/>
+              </w:rPr>
+              <w:t>&lt;dd&gt;the SEO title contains the search term.&lt;/dd&gt;</w:t>
+            </w:r>
+          </w:p>
+          <w:p>
+            <w:pPr>
+              <w:widowControl w:val="0"/>
+              <w:contextualSpacing w:val="0"/>
+              <w:jc w:val="center"/>
+              <w:rPr>
+                <w:rFonts w:hint="default"/>
+                <w:sz w:val="22"/>
+                <w:szCs w:val="22"/>
+                <w:vertAlign w:val="baseline"/>
+                <w:lang w:val="en-PH"/>
+              </w:rPr>
+            </w:pPr>
+            <w:r>
+              <w:rPr>
+                <w:rFonts w:hint="default"/>
+                <w:sz w:val="22"/>
+                <w:szCs w:val="22"/>
+                <w:vertAlign w:val="baseline"/>
+                <w:lang w:val="en-PH"/>
+              </w:rPr>
+              <w:t>&lt;/dl&gt;</w:t>
+            </w:r>
           </w:p>
         </w:tc>
       </w:tr>
@@ -3103,6 +3984,9 @@
             <w:right w:w="108" w:type="dxa"/>
           </w:tblCellMar>
         </w:tblPrEx>
+        <w:trPr>
+          <w:trHeight w:val="90" w:hRule="atLeast"/>
+        </w:trPr>
         <w:tc>
           <w:tcPr>
             <w:tcW w:w="2840" w:type="dxa"/>
@@ -3172,8 +4056,18 @@
                 <w:sz w:val="22"/>
                 <w:szCs w:val="22"/>
                 <w:vertAlign w:val="baseline"/>
-              </w:rPr>
-            </w:pPr>
+                <w:lang w:val="en-PH"/>
+              </w:rPr>
+            </w:pPr>
+            <w:r>
+              <w:rPr>
+                <w:sz w:val="22"/>
+                <w:szCs w:val="22"/>
+                <w:vertAlign w:val="baseline"/>
+                <w:lang w:val="en-PH"/>
+              </w:rPr>
+              <w:t>inline</w:t>
+            </w:r>
           </w:p>
         </w:tc>
         <w:tc>
@@ -3204,6 +4098,15 @@
                 <w:vertAlign w:val="baseline"/>
               </w:rPr>
             </w:pPr>
+            <w:r>
+              <w:rPr>
+                <w:rFonts w:hint="default"/>
+                <w:sz w:val="22"/>
+                <w:szCs w:val="22"/>
+                <w:vertAlign w:val="baseline"/>
+              </w:rPr>
+              <w:t>&lt;input type="email" name="email"&gt;</w:t>
+            </w:r>
           </w:p>
         </w:tc>
       </w:tr>
@@ -3294,8 +4197,18 @@
                 <w:sz w:val="22"/>
                 <w:szCs w:val="22"/>
                 <w:vertAlign w:val="baseline"/>
-              </w:rPr>
-            </w:pPr>
+                <w:lang w:val="en-PH"/>
+              </w:rPr>
+            </w:pPr>
+            <w:r>
+              <w:rPr>
+                <w:sz w:val="22"/>
+                <w:szCs w:val="22"/>
+                <w:vertAlign w:val="baseline"/>
+                <w:lang w:val="en-PH"/>
+              </w:rPr>
+              <w:t>block</w:t>
+            </w:r>
           </w:p>
         </w:tc>
         <w:tc>
@@ -3321,11 +4234,154 @@
               <w:contextualSpacing w:val="0"/>
               <w:jc w:val="center"/>
               <w:rPr>
-                <w:sz w:val="22"/>
-                <w:szCs w:val="22"/>
-                <w:vertAlign w:val="baseline"/>
-              </w:rPr>
-            </w:pPr>
+                <w:rFonts w:hint="default"/>
+                <w:sz w:val="22"/>
+                <w:szCs w:val="22"/>
+                <w:vertAlign w:val="baseline"/>
+              </w:rPr>
+            </w:pPr>
+            <w:r>
+              <w:rPr>
+                <w:rFonts w:hint="default"/>
+                <w:sz w:val="22"/>
+                <w:szCs w:val="22"/>
+                <w:vertAlign w:val="baseline"/>
+              </w:rPr>
+              <w:tab/>
+            </w:r>
+            <w:r>
+              <w:rPr>
+                <w:rFonts w:hint="default"/>
+                <w:sz w:val="22"/>
+                <w:szCs w:val="22"/>
+                <w:vertAlign w:val="baseline"/>
+              </w:rPr>
+              <w:t>&lt;select name="brand"</w:t>
+            </w:r>
+            <w:r>
+              <w:rPr>
+                <w:rFonts w:hint="default"/>
+                <w:sz w:val="22"/>
+                <w:szCs w:val="22"/>
+                <w:vertAlign w:val="baseline"/>
+                <w:lang w:val="en-PH"/>
+              </w:rPr>
+              <w:t xml:space="preserve"> style=”font-size:48px”</w:t>
+            </w:r>
+            <w:r>
+              <w:rPr>
+                <w:rFonts w:hint="default"/>
+                <w:sz w:val="22"/>
+                <w:szCs w:val="22"/>
+                <w:vertAlign w:val="baseline"/>
+              </w:rPr>
+              <w:t>&gt;</w:t>
+            </w:r>
+          </w:p>
+          <w:p>
+            <w:pPr>
+              <w:widowControl w:val="0"/>
+              <w:contextualSpacing w:val="0"/>
+              <w:jc w:val="both"/>
+              <w:rPr>
+                <w:rFonts w:hint="default"/>
+                <w:sz w:val="22"/>
+                <w:szCs w:val="22"/>
+                <w:vertAlign w:val="baseline"/>
+              </w:rPr>
+            </w:pPr>
+            <w:r>
+              <w:rPr>
+                <w:rFonts w:hint="default"/>
+                <w:sz w:val="22"/>
+                <w:szCs w:val="22"/>
+                <w:vertAlign w:val="baseline"/>
+              </w:rPr>
+              <w:t>&lt;option value="uniqlo"&gt;Uniqlo&lt;/option&gt;</w:t>
+            </w:r>
+          </w:p>
+          <w:p>
+            <w:pPr>
+              <w:widowControl w:val="0"/>
+              <w:contextualSpacing w:val="0"/>
+              <w:jc w:val="both"/>
+              <w:rPr>
+                <w:rFonts w:hint="default"/>
+                <w:sz w:val="22"/>
+                <w:szCs w:val="22"/>
+                <w:vertAlign w:val="baseline"/>
+              </w:rPr>
+            </w:pPr>
+            <w:r>
+              <w:rPr>
+                <w:rFonts w:hint="default"/>
+                <w:sz w:val="22"/>
+                <w:szCs w:val="22"/>
+                <w:vertAlign w:val="baseline"/>
+              </w:rPr>
+              <w:t>&lt;option value="bench" selected&gt;Bench&lt;/option&gt;</w:t>
+            </w:r>
+          </w:p>
+          <w:p>
+            <w:pPr>
+              <w:widowControl w:val="0"/>
+              <w:contextualSpacing w:val="0"/>
+              <w:jc w:val="both"/>
+              <w:rPr>
+                <w:rFonts w:hint="default"/>
+                <w:sz w:val="22"/>
+                <w:szCs w:val="22"/>
+                <w:vertAlign w:val="baseline"/>
+              </w:rPr>
+            </w:pPr>
+            <w:r>
+              <w:rPr>
+                <w:rFonts w:hint="default"/>
+                <w:sz w:val="22"/>
+                <w:szCs w:val="22"/>
+                <w:vertAlign w:val="baseline"/>
+              </w:rPr>
+              <w:t>&lt;option value="penshoppe"&gt;Penshoppe&lt;/option&gt;</w:t>
+            </w:r>
+          </w:p>
+          <w:p>
+            <w:pPr>
+              <w:widowControl w:val="0"/>
+              <w:contextualSpacing w:val="0"/>
+              <w:jc w:val="center"/>
+              <w:rPr>
+                <w:sz w:val="22"/>
+                <w:szCs w:val="22"/>
+                <w:vertAlign w:val="baseline"/>
+              </w:rPr>
+            </w:pPr>
+            <w:r>
+              <w:rPr>
+                <w:rFonts w:hint="default"/>
+                <w:sz w:val="22"/>
+                <w:szCs w:val="22"/>
+                <w:vertAlign w:val="baseline"/>
+              </w:rPr>
+              <w:tab/>
+            </w:r>
+            <w:r>
+              <w:rPr>
+                <w:rFonts w:hint="default"/>
+                <w:sz w:val="22"/>
+                <w:szCs w:val="22"/>
+                <w:vertAlign w:val="baseline"/>
+              </w:rPr>
+              <w:tab/>
+            </w:r>
+            <w:r>
+              <w:rPr>
+                <w:rFonts w:hint="default"/>
+                <w:sz w:val="22"/>
+                <w:szCs w:val="22"/>
+                <w:vertAlign w:val="baseline"/>
+              </w:rPr>
+              <w:t>&lt;/select&gt;</w:t>
+            </w:r>
           </w:p>
         </w:tc>
       </w:tr>
@@ -3416,8 +4472,18 @@
                 <w:sz w:val="22"/>
                 <w:szCs w:val="22"/>
                 <w:vertAlign w:val="baseline"/>
-              </w:rPr>
-            </w:pPr>
+                <w:lang w:val="en-PH"/>
+              </w:rPr>
+            </w:pPr>
+            <w:r>
+              <w:rPr>
+                <w:sz w:val="22"/>
+                <w:szCs w:val="22"/>
+                <w:vertAlign w:val="baseline"/>
+                <w:lang w:val="en-PH"/>
+              </w:rPr>
+              <w:t>block</w:t>
+            </w:r>
           </w:p>
         </w:tc>
         <w:tc>
@@ -3448,6 +4514,15 @@
                 <w:vertAlign w:val="baseline"/>
               </w:rPr>
             </w:pPr>
+            <w:r>
+              <w:rPr>
+                <w:rFonts w:hint="default"/>
+                <w:sz w:val="22"/>
+                <w:szCs w:val="22"/>
+                <w:vertAlign w:val="baseline"/>
+              </w:rPr>
+              <w:t>&lt;footer style="color: red"&gt;Career Week&lt;/footer&gt;</w:t>
+            </w:r>
           </w:p>
         </w:tc>
       </w:tr>
@@ -3775,8 +4850,18 @@
                 <w:sz w:val="22"/>
                 <w:szCs w:val="22"/>
                 <w:vertAlign w:val="baseline"/>
-              </w:rPr>
-            </w:pPr>
+                <w:lang w:val="en-PH"/>
+              </w:rPr>
+            </w:pPr>
+            <w:r>
+              <w:rPr>
+                <w:sz w:val="22"/>
+                <w:szCs w:val="22"/>
+                <w:vertAlign w:val="baseline"/>
+                <w:lang w:val="en-PH"/>
+              </w:rPr>
+              <w:t>inline</w:t>
+            </w:r>
           </w:p>
         </w:tc>
         <w:tc>
@@ -3807,6 +4892,15 @@
                 <w:vertAlign w:val="baseline"/>
               </w:rPr>
             </w:pPr>
+            <w:r>
+              <w:rPr>
+                <w:rFonts w:hint="default"/>
+                <w:sz w:val="22"/>
+                <w:szCs w:val="22"/>
+                <w:vertAlign w:val="baseline"/>
+              </w:rPr>
+              <w:t>&lt;header style="height: 40px"&gt;My Website&lt;/header&gt;</w:t>
+            </w:r>
           </w:p>
         </w:tc>
       </w:tr>
@@ -3897,8 +4991,18 @@
                 <w:sz w:val="22"/>
                 <w:szCs w:val="22"/>
                 <w:vertAlign w:val="baseline"/>
-              </w:rPr>
-            </w:pPr>
+                <w:lang w:val="en-PH"/>
+              </w:rPr>
+            </w:pPr>
+            <w:r>
+              <w:rPr>
+                <w:sz w:val="22"/>
+                <w:szCs w:val="22"/>
+                <w:vertAlign w:val="baseline"/>
+                <w:lang w:val="en-PH"/>
+              </w:rPr>
+              <w:t>inline</w:t>
+            </w:r>
           </w:p>
         </w:tc>
         <w:tc>
@@ -3929,6 +5033,15 @@
                 <w:vertAlign w:val="baseline"/>
               </w:rPr>
             </w:pPr>
+            <w:r>
+              <w:rPr>
+                <w:rFonts w:hint="default"/>
+                <w:sz w:val="22"/>
+                <w:szCs w:val="22"/>
+                <w:vertAlign w:val="baseline"/>
+              </w:rPr>
+              <w:t>&lt;span style="height: 90px"&gt;inline elements&lt;/span&gt;</w:t>
+            </w:r>
           </w:p>
         </w:tc>
       </w:tr>
@@ -4019,8 +5132,18 @@
                 <w:sz w:val="22"/>
                 <w:szCs w:val="22"/>
                 <w:vertAlign w:val="baseline"/>
-              </w:rPr>
-            </w:pPr>
+                <w:lang w:val="en-PH"/>
+              </w:rPr>
+            </w:pPr>
+            <w:r>
+              <w:rPr>
+                <w:sz w:val="22"/>
+                <w:szCs w:val="22"/>
+                <w:vertAlign w:val="baseline"/>
+                <w:lang w:val="en-PH"/>
+              </w:rPr>
+              <w:t>Inline</w:t>
+            </w:r>
           </w:p>
         </w:tc>
         <w:tc>
@@ -4051,6 +5174,34 @@
                 <w:vertAlign w:val="baseline"/>
               </w:rPr>
             </w:pPr>
+            <w:r>
+              <w:rPr>
+                <w:rFonts w:hint="default"/>
+                <w:sz w:val="22"/>
+                <w:szCs w:val="22"/>
+                <w:vertAlign w:val="baseline"/>
+              </w:rPr>
+              <w:t>&lt;a style="height: 50px"</w:t>
+            </w:r>
+            <w:r>
+              <w:rPr>
+                <w:rFonts w:hint="default"/>
+                <w:sz w:val="22"/>
+                <w:szCs w:val="22"/>
+                <w:vertAlign w:val="baseline"/>
+                <w:lang w:val="en-PH"/>
+              </w:rPr>
+              <w:t xml:space="preserve"> </w:t>
+            </w:r>
+            <w:r>
+              <w:rPr>
+                <w:rFonts w:hint="default"/>
+                <w:sz w:val="22"/>
+                <w:szCs w:val="22"/>
+                <w:vertAlign w:val="baseline"/>
+              </w:rPr>
+              <w:t>href="#"&gt;Second&lt;/a&gt;</w:t>
+            </w:r>
           </w:p>
         </w:tc>
       </w:tr>
@@ -4141,8 +5292,18 @@
                 <w:sz w:val="22"/>
                 <w:szCs w:val="22"/>
                 <w:vertAlign w:val="baseline"/>
-              </w:rPr>
-            </w:pPr>
+                <w:lang w:val="en-PH"/>
+              </w:rPr>
+            </w:pPr>
+            <w:r>
+              <w:rPr>
+                <w:sz w:val="22"/>
+                <w:szCs w:val="22"/>
+                <w:vertAlign w:val="baseline"/>
+                <w:lang w:val="en-PH"/>
+              </w:rPr>
+              <w:t>inline</w:t>
+            </w:r>
           </w:p>
         </w:tc>
         <w:tc>
@@ -4168,11 +5329,129 @@
               <w:contextualSpacing w:val="0"/>
               <w:jc w:val="center"/>
               <w:rPr>
-                <w:sz w:val="22"/>
-                <w:szCs w:val="22"/>
-                <w:vertAlign w:val="baseline"/>
-              </w:rPr>
-            </w:pPr>
+                <w:rFonts w:hint="default"/>
+                <w:sz w:val="22"/>
+                <w:szCs w:val="22"/>
+                <w:vertAlign w:val="baseline"/>
+              </w:rPr>
+            </w:pPr>
+            <w:r>
+              <w:rPr>
+                <w:rFonts w:hint="default"/>
+                <w:sz w:val="22"/>
+                <w:szCs w:val="22"/>
+                <w:vertAlign w:val="baseline"/>
+              </w:rPr>
+              <w:tab/>
+            </w:r>
+            <w:r>
+              <w:rPr>
+                <w:rFonts w:hint="default"/>
+                <w:sz w:val="22"/>
+                <w:szCs w:val="22"/>
+                <w:vertAlign w:val="baseline"/>
+              </w:rPr>
+              <w:t>&lt;button</w:t>
+            </w:r>
+            <w:r>
+              <w:rPr>
+                <w:rFonts w:hint="default"/>
+                <w:sz w:val="22"/>
+                <w:szCs w:val="22"/>
+                <w:vertAlign w:val="baseline"/>
+                <w:lang w:val="en-PH"/>
+              </w:rPr>
+              <w:t xml:space="preserve"> style=”background-color:black”</w:t>
+            </w:r>
+            <w:r>
+              <w:rPr>
+                <w:rFonts w:hint="default"/>
+                <w:sz w:val="22"/>
+                <w:szCs w:val="22"/>
+                <w:vertAlign w:val="baseline"/>
+              </w:rPr>
+              <w:t>&gt;</w:t>
+            </w:r>
+          </w:p>
+          <w:p>
+            <w:pPr>
+              <w:widowControl w:val="0"/>
+              <w:contextualSpacing w:val="0"/>
+              <w:jc w:val="center"/>
+              <w:rPr>
+                <w:rFonts w:hint="default"/>
+                <w:sz w:val="22"/>
+                <w:szCs w:val="22"/>
+                <w:vertAlign w:val="baseline"/>
+              </w:rPr>
+            </w:pPr>
+            <w:r>
+              <w:rPr>
+                <w:rFonts w:hint="default"/>
+                <w:sz w:val="22"/>
+                <w:szCs w:val="22"/>
+                <w:vertAlign w:val="baseline"/>
+              </w:rPr>
+              <w:tab/>
+            </w:r>
+            <w:r>
+              <w:rPr>
+                <w:rFonts w:hint="default"/>
+                <w:sz w:val="22"/>
+                <w:szCs w:val="22"/>
+                <w:vertAlign w:val="baseline"/>
+              </w:rPr>
+              <w:tab/>
+            </w:r>
+            <w:r>
+              <w:rPr>
+                <w:rFonts w:hint="default"/>
+                <w:sz w:val="22"/>
+                <w:szCs w:val="22"/>
+                <w:vertAlign w:val="baseline"/>
+                <w:lang w:val="en-PH"/>
+              </w:rPr>
+              <w:t>Submit</w:t>
+            </w:r>
+          </w:p>
+          <w:p>
+            <w:pPr>
+              <w:widowControl w:val="0"/>
+              <w:contextualSpacing w:val="0"/>
+              <w:jc w:val="center"/>
+              <w:rPr>
+                <w:sz w:val="22"/>
+                <w:szCs w:val="22"/>
+                <w:vertAlign w:val="baseline"/>
+              </w:rPr>
+            </w:pPr>
+            <w:r>
+              <w:rPr>
+                <w:rFonts w:hint="default"/>
+                <w:sz w:val="22"/>
+                <w:szCs w:val="22"/>
+                <w:vertAlign w:val="baseline"/>
+              </w:rPr>
+              <w:tab/>
+            </w:r>
+            <w:r>
+              <w:rPr>
+                <w:rFonts w:hint="default"/>
+                <w:sz w:val="22"/>
+                <w:szCs w:val="22"/>
+                <w:vertAlign w:val="baseline"/>
+              </w:rPr>
+              <w:tab/>
+            </w:r>
+            <w:r>
+              <w:rPr>
+                <w:rFonts w:hint="default"/>
+                <w:sz w:val="22"/>
+                <w:szCs w:val="22"/>
+                <w:vertAlign w:val="baseline"/>
+              </w:rPr>
+              <w:t>&lt;/button&gt;</w:t>
+            </w:r>
           </w:p>
         </w:tc>
       </w:tr>
@@ -4263,8 +5542,18 @@
                 <w:sz w:val="22"/>
                 <w:szCs w:val="22"/>
                 <w:vertAlign w:val="baseline"/>
-              </w:rPr>
-            </w:pPr>
+                <w:lang w:val="en-PH"/>
+              </w:rPr>
+            </w:pPr>
+            <w:r>
+              <w:rPr>
+                <w:sz w:val="22"/>
+                <w:szCs w:val="22"/>
+                <w:vertAlign w:val="baseline"/>
+                <w:lang w:val="en-PH"/>
+              </w:rPr>
+              <w:t>Inline</w:t>
+            </w:r>
           </w:p>
         </w:tc>
         <w:tc>
@@ -4295,6 +5584,15 @@
                 <w:vertAlign w:val="baseline"/>
               </w:rPr>
             </w:pPr>
+            <w:r>
+              <w:rPr>
+                <w:rFonts w:hint="default"/>
+                <w:sz w:val="22"/>
+                <w:szCs w:val="22"/>
+                <w:vertAlign w:val="baseline"/>
+              </w:rPr>
+              <w:t>&lt;img style="height: 45px"src="#" alt="Test"&gt;</w:t>
+            </w:r>
           </w:p>
         </w:tc>
       </w:tr>
@@ -4385,8 +5683,18 @@
                 <w:sz w:val="22"/>
                 <w:szCs w:val="22"/>
                 <w:vertAlign w:val="baseline"/>
-              </w:rPr>
-            </w:pPr>
+                <w:lang w:val="en-PH"/>
+              </w:rPr>
+            </w:pPr>
+            <w:r>
+              <w:rPr>
+                <w:sz w:val="22"/>
+                <w:szCs w:val="22"/>
+                <w:vertAlign w:val="baseline"/>
+                <w:lang w:val="en-PH"/>
+              </w:rPr>
+              <w:t>inline</w:t>
+            </w:r>
           </w:p>
         </w:tc>
         <w:tc>
@@ -4417,6 +5725,34 @@
                 <w:vertAlign w:val="baseline"/>
               </w:rPr>
             </w:pPr>
+            <w:r>
+              <w:rPr>
+                <w:rFonts w:hint="default"/>
+                <w:sz w:val="22"/>
+                <w:szCs w:val="22"/>
+                <w:vertAlign w:val="baseline"/>
+              </w:rPr>
+              <w:t>&lt;input type="checkbox" name="fruit" value="apple"</w:t>
+            </w:r>
+            <w:r>
+              <w:rPr>
+                <w:rFonts w:hint="default"/>
+                <w:sz w:val="22"/>
+                <w:szCs w:val="22"/>
+                <w:vertAlign w:val="baseline"/>
+                <w:lang w:val="en-PH"/>
+              </w:rPr>
+              <w:t xml:space="preserve"> style=”height:48px”</w:t>
+            </w:r>
+            <w:r>
+              <w:rPr>
+                <w:rFonts w:hint="default"/>
+                <w:sz w:val="22"/>
+                <w:szCs w:val="22"/>
+                <w:vertAlign w:val="baseline"/>
+              </w:rPr>
+              <w:t>&gt;</w:t>
+            </w:r>
           </w:p>
         </w:tc>
       </w:tr>
@@ -4501,14 +5837,24 @@
           <w:p>
             <w:pPr>
               <w:widowControl w:val="0"/>
-              <w:contextualSpacing w:val="0"/>
-              <w:jc w:val="center"/>
-              <w:rPr>
-                <w:sz w:val="22"/>
-                <w:szCs w:val="22"/>
-                <w:vertAlign w:val="baseline"/>
-              </w:rPr>
-            </w:pPr>
+              <w:ind w:left="0" w:leftChars="0" w:right="0" w:rightChars="0" w:firstLine="0" w:firstLineChars="0"/>
+              <w:contextualSpacing w:val="0"/>
+              <w:jc w:val="center"/>
+              <w:rPr>
+                <w:sz w:val="22"/>
+                <w:szCs w:val="22"/>
+                <w:vertAlign w:val="baseline"/>
+              </w:rPr>
+            </w:pPr>
+            <w:r>
+              <w:rPr>
+                <w:sz w:val="22"/>
+                <w:szCs w:val="22"/>
+                <w:vertAlign w:val="baseline"/>
+                <w:lang w:val="en-PH"/>
+              </w:rPr>
+              <w:t>inline</w:t>
+            </w:r>
           </w:p>
         </w:tc>
         <w:tc>
@@ -4531,14 +5877,101 @@
           <w:p>
             <w:pPr>
               <w:widowControl w:val="0"/>
-              <w:contextualSpacing w:val="0"/>
-              <w:jc w:val="center"/>
-              <w:rPr>
-                <w:sz w:val="22"/>
-                <w:szCs w:val="22"/>
-                <w:vertAlign w:val="baseline"/>
-              </w:rPr>
-            </w:pPr>
+              <w:ind w:left="0" w:leftChars="0" w:right="0" w:rightChars="0" w:firstLine="0" w:firstLineChars="0"/>
+              <w:contextualSpacing w:val="0"/>
+              <w:jc w:val="center"/>
+              <w:rPr>
+                <w:sz w:val="22"/>
+                <w:szCs w:val="22"/>
+                <w:vertAlign w:val="baseline"/>
+              </w:rPr>
+            </w:pPr>
+            <w:r>
+              <w:rPr>
+                <w:rFonts w:hint="default"/>
+                <w:sz w:val="22"/>
+                <w:szCs w:val="22"/>
+                <w:vertAlign w:val="baseline"/>
+                <w:lang w:val="en-PH"/>
+              </w:rPr>
+              <w:t>CO</w:t>
+            </w:r>
+            <w:r>
+              <w:rPr>
+                <w:rFonts w:hint="default"/>
+                <w:sz w:val="22"/>
+                <w:szCs w:val="22"/>
+                <w:vertAlign w:val="baseline"/>
+              </w:rPr>
+              <w:t>&lt;</w:t>
+            </w:r>
+            <w:r>
+              <w:rPr>
+                <w:rFonts w:hint="default"/>
+                <w:sz w:val="22"/>
+                <w:szCs w:val="22"/>
+                <w:vertAlign w:val="baseline"/>
+                <w:lang w:val="en-PH"/>
+              </w:rPr>
+              <w:t>sup style=”font-size:50px”</w:t>
+            </w:r>
+            <w:r>
+              <w:rPr>
+                <w:rFonts w:hint="default"/>
+                <w:sz w:val="22"/>
+                <w:szCs w:val="22"/>
+                <w:vertAlign w:val="baseline"/>
+              </w:rPr>
+              <w:t>&gt;</w:t>
+            </w:r>
+            <w:r>
+              <w:rPr>
+                <w:rFonts w:hint="default"/>
+                <w:sz w:val="22"/>
+                <w:szCs w:val="22"/>
+                <w:vertAlign w:val="baseline"/>
+                <w:lang w:val="en-PH"/>
+              </w:rPr>
+              <w:t>2</w:t>
+            </w:r>
+            <w:r>
+              <w:rPr>
+                <w:rFonts w:hint="default"/>
+                <w:sz w:val="22"/>
+                <w:szCs w:val="22"/>
+                <w:vertAlign w:val="baseline"/>
+              </w:rPr>
+              <w:t>&lt;/</w:t>
+            </w:r>
+            <w:r>
+              <w:rPr>
+                <w:rFonts w:hint="default"/>
+                <w:sz w:val="22"/>
+                <w:szCs w:val="22"/>
+                <w:vertAlign w:val="baseline"/>
+                <w:lang w:val="en-PH"/>
+              </w:rPr>
+              <w:t>sup</w:t>
+            </w:r>
+            <w:r>
+              <w:rPr>
+                <w:rFonts w:hint="default"/>
+                <w:sz w:val="22"/>
+                <w:szCs w:val="22"/>
+                <w:vertAlign w:val="baseline"/>
+              </w:rPr>
+              <w:t>&gt;</w:t>
+            </w:r>
+            <w:r>
+              <w:rPr>
+                <w:rFonts w:hint="default"/>
+                <w:sz w:val="22"/>
+                <w:szCs w:val="22"/>
+                <w:vertAlign w:val="baseline"/>
+                <w:lang w:val="en-PH"/>
+              </w:rPr>
+              <w:t xml:space="preserve"> impact</w:t>
+            </w:r>
           </w:p>
         </w:tc>
       </w:tr>
@@ -4629,8 +6062,18 @@
                 <w:sz w:val="22"/>
                 <w:szCs w:val="22"/>
                 <w:vertAlign w:val="baseline"/>
-              </w:rPr>
-            </w:pPr>
+                <w:lang w:val="en-PH"/>
+              </w:rPr>
+            </w:pPr>
+            <w:r>
+              <w:rPr>
+                <w:sz w:val="22"/>
+                <w:szCs w:val="22"/>
+                <w:vertAlign w:val="baseline"/>
+                <w:lang w:val="en-PH"/>
+              </w:rPr>
+              <w:t>inline</w:t>
+            </w:r>
           </w:p>
         </w:tc>
         <w:tc>
@@ -4659,8 +6102,37 @@
                 <w:sz w:val="22"/>
                 <w:szCs w:val="22"/>
                 <w:vertAlign w:val="baseline"/>
-              </w:rPr>
-            </w:pPr>
+                <w:lang w:val="en-PH"/>
+              </w:rPr>
+            </w:pPr>
+            <w:r>
+              <w:rPr>
+                <w:sz w:val="22"/>
+                <w:szCs w:val="22"/>
+                <w:vertAlign w:val="baseline"/>
+                <w:lang w:val="en-PH"/>
+              </w:rPr>
+              <w:t>&lt;fieldset style=</w:t>
+            </w:r>
+            <w:r>
+              <w:rPr>
+                <w:rFonts w:hint="default"/>
+                <w:sz w:val="22"/>
+                <w:szCs w:val="22"/>
+                <w:vertAlign w:val="baseline"/>
+                <w:lang w:val="en-PH"/>
+              </w:rPr>
+              <w:t>”margin:25px”</w:t>
+            </w:r>
+            <w:r>
+              <w:rPr>
+                <w:sz w:val="22"/>
+                <w:szCs w:val="22"/>
+                <w:vertAlign w:val="baseline"/>
+                <w:lang w:val="en-PH"/>
+              </w:rPr>
+              <w:t>&gt;My form&lt;fieldset&gt;</w:t>
+            </w:r>
           </w:p>
         </w:tc>
       </w:tr>
@@ -4960,8 +6432,18 @@
                 <w:sz w:val="22"/>
                 <w:szCs w:val="22"/>
                 <w:vertAlign w:val="baseline"/>
-              </w:rPr>
-            </w:pPr>
+                <w:lang w:val="en-PH"/>
+              </w:rPr>
+            </w:pPr>
+            <w:r>
+              <w:rPr>
+                <w:sz w:val="22"/>
+                <w:szCs w:val="22"/>
+                <w:vertAlign w:val="baseline"/>
+                <w:lang w:val="en-PH"/>
+              </w:rPr>
+              <w:t>block</w:t>
+            </w:r>
           </w:p>
         </w:tc>
         <w:tc>
@@ -4992,6 +6474,15 @@
                 <w:vertAlign w:val="baseline"/>
               </w:rPr>
             </w:pPr>
+            <w:r>
+              <w:rPr>
+                <w:rFonts w:hint="default"/>
+                <w:sz w:val="22"/>
+                <w:szCs w:val="22"/>
+                <w:vertAlign w:val="baseline"/>
+              </w:rPr>
+              <w:t>&lt;h5 style="width: 20%"&gt;This is the subheading of h4&lt;/h5&gt;</w:t>
+            </w:r>
           </w:p>
         </w:tc>
       </w:tr>
@@ -5082,8 +6573,18 @@
                 <w:sz w:val="22"/>
                 <w:szCs w:val="22"/>
                 <w:vertAlign w:val="baseline"/>
-              </w:rPr>
-            </w:pPr>
+                <w:lang w:val="en-PH"/>
+              </w:rPr>
+            </w:pPr>
+            <w:r>
+              <w:rPr>
+                <w:sz w:val="22"/>
+                <w:szCs w:val="22"/>
+                <w:vertAlign w:val="baseline"/>
+                <w:lang w:val="en-PH"/>
+              </w:rPr>
+              <w:t>Inline</w:t>
+            </w:r>
           </w:p>
         </w:tc>
         <w:tc>
@@ -5114,6 +6615,15 @@
                 <w:vertAlign w:val="baseline"/>
               </w:rPr>
             </w:pPr>
+            <w:r>
+              <w:rPr>
+                <w:rFonts w:hint="default"/>
+                <w:sz w:val="22"/>
+                <w:szCs w:val="22"/>
+                <w:vertAlign w:val="baseline"/>
+              </w:rPr>
+              <w:t>&lt;q style="width: 75%"&gt;Sample&lt;/q&gt;</w:t>
+            </w:r>
           </w:p>
         </w:tc>
       </w:tr>
@@ -5204,8 +6714,18 @@
                 <w:sz w:val="22"/>
                 <w:szCs w:val="22"/>
                 <w:vertAlign w:val="baseline"/>
-              </w:rPr>
-            </w:pPr>
+                <w:lang w:val="en-PH"/>
+              </w:rPr>
+            </w:pPr>
+            <w:r>
+              <w:rPr>
+                <w:sz w:val="22"/>
+                <w:szCs w:val="22"/>
+                <w:vertAlign w:val="baseline"/>
+                <w:lang w:val="en-PH"/>
+              </w:rPr>
+              <w:t>inline</w:t>
+            </w:r>
           </w:p>
         </w:tc>
         <w:tc>
@@ -5236,6 +6756,72 @@
                 <w:vertAlign w:val="baseline"/>
               </w:rPr>
             </w:pPr>
+            <w:r>
+              <w:rPr>
+                <w:rFonts w:hint="default"/>
+                <w:sz w:val="22"/>
+                <w:szCs w:val="22"/>
+                <w:vertAlign w:val="baseline"/>
+              </w:rPr>
+              <w:t>&lt;</w:t>
+            </w:r>
+            <w:r>
+              <w:rPr>
+                <w:rFonts w:hint="default"/>
+                <w:sz w:val="22"/>
+                <w:szCs w:val="22"/>
+                <w:vertAlign w:val="baseline"/>
+                <w:lang w:val="en-PH"/>
+              </w:rPr>
+              <w:t>del</w:t>
+            </w:r>
+            <w:r>
+              <w:rPr>
+                <w:rFonts w:hint="default"/>
+                <w:sz w:val="22"/>
+                <w:szCs w:val="22"/>
+                <w:vertAlign w:val="baseline"/>
+              </w:rPr>
+              <w:t xml:space="preserve"> style="width: </w:t>
+            </w:r>
+            <w:r>
+              <w:rPr>
+                <w:rFonts w:hint="default"/>
+                <w:sz w:val="22"/>
+                <w:szCs w:val="22"/>
+                <w:vertAlign w:val="baseline"/>
+                <w:lang w:val="en-PH"/>
+              </w:rPr>
+              <w:t>50</w:t>
+            </w:r>
+            <w:r>
+              <w:rPr>
+                <w:rFonts w:hint="default"/>
+                <w:sz w:val="22"/>
+                <w:szCs w:val="22"/>
+                <w:vertAlign w:val="baseline"/>
+              </w:rPr>
+              <w:t>%"&gt;Sample&lt;/</w:t>
+            </w:r>
+            <w:r>
+              <w:rPr>
+                <w:rFonts w:hint="default"/>
+                <w:sz w:val="22"/>
+                <w:szCs w:val="22"/>
+                <w:vertAlign w:val="baseline"/>
+                <w:lang w:val="en-PH"/>
+              </w:rPr>
+              <w:t>del</w:t>
+            </w:r>
+            <w:r>
+              <w:rPr>
+                <w:rFonts w:hint="default"/>
+                <w:sz w:val="22"/>
+                <w:szCs w:val="22"/>
+                <w:vertAlign w:val="baseline"/>
+              </w:rPr>
+              <w:t>&gt;</w:t>
+            </w:r>
           </w:p>
         </w:tc>
       </w:tr>
@@ -5326,6 +6912,7 @@
                 <w:sz w:val="22"/>
                 <w:szCs w:val="22"/>
                 <w:vertAlign w:val="baseline"/>
+                <w:lang w:val="en-PH"/>
               </w:rPr>
             </w:pPr>
           </w:p>
@@ -5570,8 +7157,18 @@
                 <w:sz w:val="22"/>
                 <w:szCs w:val="22"/>
                 <w:vertAlign w:val="baseline"/>
-              </w:rPr>
-            </w:pPr>
+                <w:lang w:val="en-PH"/>
+              </w:rPr>
+            </w:pPr>
+            <w:r>
+              <w:rPr>
+                <w:sz w:val="22"/>
+                <w:szCs w:val="22"/>
+                <w:vertAlign w:val="baseline"/>
+                <w:lang w:val="en-PH"/>
+              </w:rPr>
+              <w:t>inline</w:t>
+            </w:r>
           </w:p>
         </w:tc>
         <w:tc>
@@ -5602,6 +7199,43 @@
                 <w:vertAlign w:val="baseline"/>
               </w:rPr>
             </w:pPr>
+            <w:r>
+              <w:rPr>
+                <w:rFonts w:hint="default"/>
+                <w:sz w:val="22"/>
+                <w:szCs w:val="22"/>
+                <w:vertAlign w:val="baseline"/>
+              </w:rPr>
+              <w:t>&lt;input type="submit" name="signIn" value="Sign Up"</w:t>
+            </w:r>
+            <w:r>
+              <w:rPr>
+                <w:rFonts w:hint="default"/>
+                <w:sz w:val="22"/>
+                <w:szCs w:val="22"/>
+                <w:vertAlign w:val="baseline"/>
+                <w:lang w:val="en-PH"/>
+              </w:rPr>
+              <w:t xml:space="preserve"> style=”width:65%”</w:t>
+            </w:r>
+            <w:r>
+              <w:rPr>
+                <w:rFonts w:hint="default"/>
+                <w:sz w:val="22"/>
+                <w:szCs w:val="22"/>
+                <w:vertAlign w:val="baseline"/>
+              </w:rPr>
+              <w:t>&gt;</w:t>
+            </w:r>
+            <w:r>
+              <w:rPr>
+                <w:rFonts w:hint="default"/>
+                <w:sz w:val="22"/>
+                <w:szCs w:val="22"/>
+                <w:vertAlign w:val="baseline"/>
+              </w:rPr>
+              <w:tab/>
+            </w:r>
           </w:p>
         </w:tc>
       </w:tr>
@@ -5692,8 +7326,18 @@
                 <w:sz w:val="22"/>
                 <w:szCs w:val="22"/>
                 <w:vertAlign w:val="baseline"/>
-              </w:rPr>
-            </w:pPr>
+                <w:lang w:val="en-PH"/>
+              </w:rPr>
+            </w:pPr>
+            <w:r>
+              <w:rPr>
+                <w:sz w:val="22"/>
+                <w:szCs w:val="22"/>
+                <w:vertAlign w:val="baseline"/>
+                <w:lang w:val="en-PH"/>
+              </w:rPr>
+              <w:t>block</w:t>
+            </w:r>
           </w:p>
         </w:tc>
         <w:tc>
@@ -5724,6 +7368,72 @@
                 <w:vertAlign w:val="baseline"/>
               </w:rPr>
             </w:pPr>
+            <w:r>
+              <w:rPr>
+                <w:rFonts w:hint="default"/>
+                <w:sz w:val="22"/>
+                <w:szCs w:val="22"/>
+                <w:vertAlign w:val="baseline"/>
+              </w:rPr>
+              <w:t>&lt;h</w:t>
+            </w:r>
+            <w:r>
+              <w:rPr>
+                <w:rFonts w:hint="default"/>
+                <w:sz w:val="22"/>
+                <w:szCs w:val="22"/>
+                <w:vertAlign w:val="baseline"/>
+                <w:lang w:val="en-PH"/>
+              </w:rPr>
+              <w:t>3</w:t>
+            </w:r>
+            <w:r>
+              <w:rPr>
+                <w:rFonts w:hint="default"/>
+                <w:sz w:val="22"/>
+                <w:szCs w:val="22"/>
+                <w:vertAlign w:val="baseline"/>
+              </w:rPr>
+              <w:t xml:space="preserve"> style="width: 20%"&gt;This is the subheading of h</w:t>
+            </w:r>
+            <w:r>
+              <w:rPr>
+                <w:rFonts w:hint="default"/>
+                <w:sz w:val="22"/>
+                <w:szCs w:val="22"/>
+                <w:vertAlign w:val="baseline"/>
+                <w:lang w:val="en-PH"/>
+              </w:rPr>
+              <w:t>2</w:t>
+            </w:r>
+            <w:r>
+              <w:rPr>
+                <w:rFonts w:hint="default"/>
+                <w:sz w:val="22"/>
+                <w:szCs w:val="22"/>
+                <w:vertAlign w:val="baseline"/>
+              </w:rPr>
+              <w:t>&lt;/h</w:t>
+            </w:r>
+            <w:r>
+              <w:rPr>
+                <w:rFonts w:hint="default"/>
+                <w:sz w:val="22"/>
+                <w:szCs w:val="22"/>
+                <w:vertAlign w:val="baseline"/>
+                <w:lang w:val="en-PH"/>
+              </w:rPr>
+              <w:t>3</w:t>
+            </w:r>
+            <w:r>
+              <w:rPr>
+                <w:rFonts w:hint="default"/>
+                <w:sz w:val="22"/>
+                <w:szCs w:val="22"/>
+                <w:vertAlign w:val="baseline"/>
+              </w:rPr>
+              <w:t>&gt;</w:t>
+            </w:r>
           </w:p>
         </w:tc>
       </w:tr>
@@ -5814,8 +7524,18 @@
                 <w:sz w:val="22"/>
                 <w:szCs w:val="22"/>
                 <w:vertAlign w:val="baseline"/>
-              </w:rPr>
-            </w:pPr>
+                <w:lang w:val="en-PH"/>
+              </w:rPr>
+            </w:pPr>
+            <w:r>
+              <w:rPr>
+                <w:sz w:val="22"/>
+                <w:szCs w:val="22"/>
+                <w:vertAlign w:val="baseline"/>
+                <w:lang w:val="en-PH"/>
+              </w:rPr>
+              <w:t>inline</w:t>
+            </w:r>
           </w:p>
         </w:tc>
         <w:tc>
@@ -5846,6 +7566,63 @@
                 <w:vertAlign w:val="baseline"/>
               </w:rPr>
             </w:pPr>
+            <w:r>
+              <w:rPr>
+                <w:sz w:val="22"/>
+                <w:szCs w:val="22"/>
+                <w:vertAlign w:val="baseline"/>
+                <w:rtl w:val="0"/>
+              </w:rPr>
+              <w:t>&lt;small style=”</w:t>
+            </w:r>
+            <w:r>
+              <w:rPr>
+                <w:sz w:val="22"/>
+                <w:szCs w:val="22"/>
+                <w:vertAlign w:val="baseline"/>
+                <w:rtl w:val="0"/>
+                <w:lang w:val="en-PH"/>
+              </w:rPr>
+              <w:t>width</w:t>
+            </w:r>
+            <w:r>
+              <w:rPr>
+                <w:sz w:val="22"/>
+                <w:szCs w:val="22"/>
+                <w:vertAlign w:val="baseline"/>
+                <w:rtl w:val="0"/>
+              </w:rPr>
+              <w:t>:20px”&gt;H</w:t>
+            </w:r>
+            <w:r>
+              <w:rPr>
+                <w:sz w:val="22"/>
+                <w:szCs w:val="22"/>
+                <w:vertAlign w:val="baseline"/>
+                <w:rtl w:val="0"/>
+                <w:lang w:val="en-PH"/>
+              </w:rPr>
+              <w:t>ello World!</w:t>
+            </w:r>
+            <w:r>
+              <w:rPr>
+                <w:sz w:val="22"/>
+                <w:szCs w:val="22"/>
+                <w:vertAlign w:val="baseline"/>
+                <w:rtl w:val="0"/>
+              </w:rPr>
+              <w:t>&lt;/</w:t>
+            </w:r>
+            <w:r>
+              <w:rPr>
+                <w:sz w:val="22"/>
+                <w:szCs w:val="22"/>
+                <w:vertAlign w:val="baseline"/>
+                <w:rtl w:val="0"/>
+                <w:lang w:val="en-PH"/>
+              </w:rPr>
+              <w:t>small&gt;</w:t>
+            </w:r>
           </w:p>
         </w:tc>
       </w:tr>
@@ -6146,8 +7923,18 @@
                 <w:sz w:val="22"/>
                 <w:szCs w:val="22"/>
                 <w:vertAlign w:val="baseline"/>
-              </w:rPr>
-            </w:pPr>
+                <w:lang w:val="en-PH"/>
+              </w:rPr>
+            </w:pPr>
+            <w:r>
+              <w:rPr>
+                <w:sz w:val="22"/>
+                <w:szCs w:val="22"/>
+                <w:vertAlign w:val="baseline"/>
+                <w:lang w:val="en-PH"/>
+              </w:rPr>
+              <w:t>block</w:t>
+            </w:r>
           </w:p>
         </w:tc>
         <w:tc>
@@ -6178,6 +7965,110 @@
                 <w:vertAlign w:val="baseline"/>
               </w:rPr>
             </w:pPr>
+            <w:r>
+              <w:rPr>
+                <w:rFonts w:hint="default"/>
+                <w:sz w:val="22"/>
+                <w:szCs w:val="22"/>
+                <w:vertAlign w:val="baseline"/>
+              </w:rPr>
+              <w:t>&lt;h</w:t>
+            </w:r>
+            <w:r>
+              <w:rPr>
+                <w:rFonts w:hint="default"/>
+                <w:sz w:val="22"/>
+                <w:szCs w:val="22"/>
+                <w:vertAlign w:val="baseline"/>
+                <w:lang w:val="en-PH"/>
+              </w:rPr>
+              <w:t>6</w:t>
+            </w:r>
+            <w:r>
+              <w:rPr>
+                <w:rFonts w:hint="default"/>
+                <w:sz w:val="22"/>
+                <w:szCs w:val="22"/>
+                <w:vertAlign w:val="baseline"/>
+              </w:rPr>
+              <w:t xml:space="preserve"> style="</w:t>
+            </w:r>
+            <w:r>
+              <w:rPr>
+                <w:rFonts w:hint="default"/>
+                <w:sz w:val="22"/>
+                <w:szCs w:val="22"/>
+                <w:vertAlign w:val="baseline"/>
+                <w:lang w:val="en-PH"/>
+              </w:rPr>
+              <w:t>padding</w:t>
+            </w:r>
+            <w:r>
+              <w:rPr>
+                <w:rFonts w:hint="default"/>
+                <w:sz w:val="22"/>
+                <w:szCs w:val="22"/>
+                <w:vertAlign w:val="baseline"/>
+              </w:rPr>
+              <w:t xml:space="preserve">: </w:t>
+            </w:r>
+            <w:r>
+              <w:rPr>
+                <w:rFonts w:hint="default"/>
+                <w:sz w:val="22"/>
+                <w:szCs w:val="22"/>
+                <w:vertAlign w:val="baseline"/>
+                <w:lang w:val="en-PH"/>
+              </w:rPr>
+              <w:t>10px</w:t>
+            </w:r>
+            <w:r>
+              <w:rPr>
+                <w:rFonts w:hint="default"/>
+                <w:sz w:val="22"/>
+                <w:szCs w:val="22"/>
+                <w:vertAlign w:val="baseline"/>
+              </w:rPr>
+              <w:t>"&gt;This is the subheading of h</w:t>
+            </w:r>
+            <w:r>
+              <w:rPr>
+                <w:rFonts w:hint="default"/>
+                <w:sz w:val="22"/>
+                <w:szCs w:val="22"/>
+                <w:vertAlign w:val="baseline"/>
+                <w:lang w:val="en-PH"/>
+              </w:rPr>
+              <w:t>5</w:t>
+            </w:r>
+            <w:r>
+              <w:rPr>
+                <w:rFonts w:hint="default"/>
+                <w:sz w:val="22"/>
+                <w:szCs w:val="22"/>
+                <w:vertAlign w:val="baseline"/>
+              </w:rPr>
+              <w:t>&lt;/h</w:t>
+            </w:r>
+            <w:r>
+              <w:rPr>
+                <w:rFonts w:hint="default"/>
+                <w:sz w:val="22"/>
+                <w:szCs w:val="22"/>
+                <w:vertAlign w:val="baseline"/>
+                <w:lang w:val="en-PH"/>
+              </w:rPr>
+              <w:t>6</w:t>
+            </w:r>
+            <w:r>
+              <w:rPr>
+                <w:rFonts w:hint="default"/>
+                <w:sz w:val="22"/>
+                <w:szCs w:val="22"/>
+                <w:vertAlign w:val="baseline"/>
+              </w:rPr>
+              <w:t>&gt;</w:t>
+            </w:r>
           </w:p>
         </w:tc>
       </w:tr>
@@ -6268,8 +8159,18 @@
                 <w:sz w:val="22"/>
                 <w:szCs w:val="22"/>
                 <w:vertAlign w:val="baseline"/>
-              </w:rPr>
-            </w:pPr>
+                <w:lang w:val="en-PH"/>
+              </w:rPr>
+            </w:pPr>
+            <w:r>
+              <w:rPr>
+                <w:sz w:val="22"/>
+                <w:szCs w:val="22"/>
+                <w:vertAlign w:val="baseline"/>
+                <w:lang w:val="en-PH"/>
+              </w:rPr>
+              <w:t>block</w:t>
+            </w:r>
           </w:p>
         </w:tc>
         <w:tc>
@@ -6298,8 +8199,103 @@
                 <w:sz w:val="22"/>
                 <w:szCs w:val="22"/>
                 <w:vertAlign w:val="baseline"/>
-              </w:rPr>
-            </w:pPr>
+                <w:lang w:val="en-PH"/>
+              </w:rPr>
+            </w:pPr>
+            <w:r>
+              <w:rPr>
+                <w:sz w:val="22"/>
+                <w:szCs w:val="22"/>
+                <w:vertAlign w:val="baseline"/>
+                <w:lang w:val="en-PH"/>
+              </w:rPr>
+              <w:t>&lt;ol style=</w:t>
+            </w:r>
+            <w:r>
+              <w:rPr>
+                <w:rFonts w:hint="default"/>
+                <w:sz w:val="22"/>
+                <w:szCs w:val="22"/>
+                <w:vertAlign w:val="baseline"/>
+                <w:lang w:val="en-PH"/>
+              </w:rPr>
+              <w:t>”padding:25px”</w:t>
+            </w:r>
+            <w:r>
+              <w:rPr>
+                <w:sz w:val="22"/>
+                <w:szCs w:val="22"/>
+                <w:vertAlign w:val="baseline"/>
+                <w:lang w:val="en-PH"/>
+              </w:rPr>
+              <w:t>&gt;</w:t>
+            </w:r>
+          </w:p>
+          <w:p>
+            <w:pPr>
+              <w:widowControl w:val="0"/>
+              <w:contextualSpacing w:val="0"/>
+              <w:jc w:val="center"/>
+              <w:rPr>
+                <w:sz w:val="22"/>
+                <w:szCs w:val="22"/>
+                <w:vertAlign w:val="baseline"/>
+                <w:lang w:val="en-PH"/>
+              </w:rPr>
+            </w:pPr>
+            <w:r>
+              <w:rPr>
+                <w:sz w:val="22"/>
+                <w:szCs w:val="22"/>
+                <w:vertAlign w:val="baseline"/>
+                <w:lang w:val="en-PH"/>
+              </w:rPr>
+              <w:t>&lt;li&gt;First&lt;/li&gt;</w:t>
+            </w:r>
+          </w:p>
+          <w:p>
+            <w:pPr>
+              <w:widowControl w:val="0"/>
+              <w:contextualSpacing w:val="0"/>
+              <w:jc w:val="center"/>
+              <w:rPr>
+                <w:sz w:val="22"/>
+                <w:szCs w:val="22"/>
+                <w:vertAlign w:val="baseline"/>
+                <w:lang w:val="en-PH"/>
+              </w:rPr>
+            </w:pPr>
+            <w:r>
+              <w:rPr>
+                <w:sz w:val="22"/>
+                <w:szCs w:val="22"/>
+                <w:vertAlign w:val="baseline"/>
+                <w:lang w:val="en-PH"/>
+              </w:rPr>
+              <w:t>&lt;li&gt;Second&lt;/li&gt;</w:t>
+            </w:r>
+          </w:p>
+          <w:p>
+            <w:pPr>
+              <w:widowControl w:val="0"/>
+              <w:contextualSpacing w:val="0"/>
+              <w:jc w:val="center"/>
+              <w:rPr>
+                <w:sz w:val="22"/>
+                <w:szCs w:val="22"/>
+                <w:vertAlign w:val="baseline"/>
+                <w:lang w:val="en-PH"/>
+              </w:rPr>
+            </w:pPr>
+            <w:r>
+              <w:rPr>
+                <w:sz w:val="22"/>
+                <w:szCs w:val="22"/>
+                <w:vertAlign w:val="baseline"/>
+                <w:lang w:val="en-PH"/>
+              </w:rPr>
+              <w:t>&lt;/ol&gt;</w:t>
+            </w:r>
           </w:p>
         </w:tc>
       </w:tr>
@@ -6390,8 +8386,18 @@
                 <w:sz w:val="22"/>
                 <w:szCs w:val="22"/>
                 <w:vertAlign w:val="baseline"/>
-              </w:rPr>
-            </w:pPr>
+                <w:lang w:val="en-PH"/>
+              </w:rPr>
+            </w:pPr>
+            <w:r>
+              <w:rPr>
+                <w:sz w:val="22"/>
+                <w:szCs w:val="22"/>
+                <w:vertAlign w:val="baseline"/>
+                <w:lang w:val="en-PH"/>
+              </w:rPr>
+              <w:t>block</w:t>
+            </w:r>
           </w:p>
         </w:tc>
         <w:tc>
@@ -6420,8 +8426,37 @@
                 <w:sz w:val="22"/>
                 <w:szCs w:val="22"/>
                 <w:vertAlign w:val="baseline"/>
-              </w:rPr>
-            </w:pPr>
+                <w:lang w:val="en-PH"/>
+              </w:rPr>
+            </w:pPr>
+            <w:r>
+              <w:rPr>
+                <w:sz w:val="22"/>
+                <w:szCs w:val="22"/>
+                <w:vertAlign w:val="baseline"/>
+                <w:lang w:val="en-PH"/>
+              </w:rPr>
+              <w:t>&lt;hr style=</w:t>
+            </w:r>
+            <w:r>
+              <w:rPr>
+                <w:rFonts w:hint="default"/>
+                <w:sz w:val="22"/>
+                <w:szCs w:val="22"/>
+                <w:vertAlign w:val="baseline"/>
+                <w:lang w:val="en-PH"/>
+              </w:rPr>
+              <w:t>”padding:35px”</w:t>
+            </w:r>
+            <w:r>
+              <w:rPr>
+                <w:sz w:val="22"/>
+                <w:szCs w:val="22"/>
+                <w:vertAlign w:val="baseline"/>
+                <w:lang w:val="en-PH"/>
+              </w:rPr>
+              <w:t>&gt;</w:t>
+            </w:r>
           </w:p>
         </w:tc>
       </w:tr>
@@ -6512,8 +8547,18 @@
                 <w:sz w:val="22"/>
                 <w:szCs w:val="22"/>
                 <w:vertAlign w:val="baseline"/>
-              </w:rPr>
-            </w:pPr>
+                <w:lang w:val="en-PH"/>
+              </w:rPr>
+            </w:pPr>
+            <w:r>
+              <w:rPr>
+                <w:sz w:val="22"/>
+                <w:szCs w:val="22"/>
+                <w:vertAlign w:val="baseline"/>
+                <w:lang w:val="en-PH"/>
+              </w:rPr>
+              <w:t>block</w:t>
+            </w:r>
           </w:p>
         </w:tc>
         <w:tc>
@@ -6542,8 +8587,37 @@
                 <w:sz w:val="22"/>
                 <w:szCs w:val="22"/>
                 <w:vertAlign w:val="baseline"/>
-              </w:rPr>
-            </w:pPr>
+                <w:lang w:val="en-PH"/>
+              </w:rPr>
+            </w:pPr>
+            <w:r>
+              <w:rPr>
+                <w:sz w:val="22"/>
+                <w:szCs w:val="22"/>
+                <w:vertAlign w:val="baseline"/>
+                <w:lang w:val="en-PH"/>
+              </w:rPr>
+              <w:t>&lt;p style=</w:t>
+            </w:r>
+            <w:r>
+              <w:rPr>
+                <w:rFonts w:hint="default"/>
+                <w:sz w:val="22"/>
+                <w:szCs w:val="22"/>
+                <w:vertAlign w:val="baseline"/>
+                <w:lang w:val="en-PH"/>
+              </w:rPr>
+              <w:t>”padding:10px”</w:t>
+            </w:r>
+            <w:r>
+              <w:rPr>
+                <w:sz w:val="22"/>
+                <w:szCs w:val="22"/>
+                <w:vertAlign w:val="baseline"/>
+                <w:lang w:val="en-PH"/>
+              </w:rPr>
+              <w:t>&gt;Lorem ipsum&lt;/p&gt;</w:t>
+            </w:r>
           </w:p>
         </w:tc>
       </w:tr>
@@ -6664,6 +8738,7 @@
                 <w:sz w:val="22"/>
                 <w:szCs w:val="22"/>
                 <w:vertAlign w:val="baseline"/>
+                <w:lang w:val="en-PH"/>
               </w:rPr>
             </w:pPr>
           </w:p>
@@ -6878,8 +8953,20 @@
                 <w:sz w:val="22"/>
                 <w:szCs w:val="22"/>
                 <w:vertAlign w:val="baseline"/>
-              </w:rPr>
-            </w:pPr>
+                <w:lang w:val="en-PH"/>
+              </w:rPr>
+            </w:pPr>
+            <w:r>
+              <w:rPr>
+                <w:sz w:val="22"/>
+                <w:szCs w:val="22"/>
+                <w:vertAlign w:val="baseline"/>
+                <w:lang w:val="en-PH"/>
+              </w:rPr>
+              <w:t>block</w:t>
+            </w:r>
+            <w:bookmarkStart w:id="1" w:name="_GoBack"/>
+            <w:bookmarkEnd w:id="1"/>
           </w:p>
         </w:tc>
         <w:tc>
@@ -6908,8 +8995,102 @@
                 <w:sz w:val="22"/>
                 <w:szCs w:val="22"/>
                 <w:vertAlign w:val="baseline"/>
-              </w:rPr>
-            </w:pPr>
+                <w:lang w:val="en-PH"/>
+              </w:rPr>
+            </w:pPr>
+            <w:r>
+              <w:rPr>
+                <w:sz w:val="22"/>
+                <w:szCs w:val="22"/>
+                <w:vertAlign w:val="baseline"/>
+                <w:lang w:val="en-PH"/>
+              </w:rPr>
+              <w:t>&lt;ul style=</w:t>
+            </w:r>
+            <w:r>
+              <w:rPr>
+                <w:rFonts w:hint="default"/>
+                <w:sz w:val="22"/>
+                <w:szCs w:val="22"/>
+                <w:vertAlign w:val="baseline"/>
+                <w:lang w:val="en-PH"/>
+              </w:rPr>
+              <w:t>”padding:25px”</w:t>
+            </w:r>
+            <w:r>
+              <w:rPr>
+                <w:sz w:val="22"/>
+                <w:szCs w:val="22"/>
+                <w:vertAlign w:val="baseline"/>
+                <w:lang w:val="en-PH"/>
+              </w:rPr>
+              <w:t>&gt;</w:t>
+            </w:r>
+          </w:p>
+          <w:p>
+            <w:pPr>
+              <w:widowControl w:val="0"/>
+              <w:contextualSpacing w:val="0"/>
+              <w:jc w:val="center"/>
+              <w:rPr>
+                <w:sz w:val="22"/>
+                <w:szCs w:val="22"/>
+                <w:vertAlign w:val="baseline"/>
+                <w:lang w:val="en-PH"/>
+              </w:rPr>
+            </w:pPr>
+            <w:r>
+              <w:rPr>
+                <w:sz w:val="22"/>
+                <w:szCs w:val="22"/>
+                <w:vertAlign w:val="baseline"/>
+                <w:lang w:val="en-PH"/>
+              </w:rPr>
+              <w:t>&lt;li&gt;First&lt;/li&gt;</w:t>
+            </w:r>
+          </w:p>
+          <w:p>
+            <w:pPr>
+              <w:widowControl w:val="0"/>
+              <w:contextualSpacing w:val="0"/>
+              <w:jc w:val="center"/>
+              <w:rPr>
+                <w:sz w:val="22"/>
+                <w:szCs w:val="22"/>
+                <w:vertAlign w:val="baseline"/>
+                <w:lang w:val="en-PH"/>
+              </w:rPr>
+            </w:pPr>
+            <w:r>
+              <w:rPr>
+                <w:sz w:val="22"/>
+                <w:szCs w:val="22"/>
+                <w:vertAlign w:val="baseline"/>
+                <w:lang w:val="en-PH"/>
+              </w:rPr>
+              <w:t>&lt;li&gt;Second&lt;/li&gt;</w:t>
+            </w:r>
+          </w:p>
+          <w:p>
+            <w:pPr>
+              <w:widowControl w:val="0"/>
+              <w:contextualSpacing w:val="0"/>
+              <w:jc w:val="center"/>
+              <w:rPr>
+                <w:sz w:val="22"/>
+                <w:szCs w:val="22"/>
+                <w:vertAlign w:val="baseline"/>
+              </w:rPr>
+            </w:pPr>
+            <w:r>
+              <w:rPr>
+                <w:sz w:val="22"/>
+                <w:szCs w:val="22"/>
+                <w:vertAlign w:val="baseline"/>
+                <w:lang w:val="en-PH"/>
+              </w:rPr>
+              <w:t>&lt;/ul&gt;</w:t>
+            </w:r>
           </w:p>
         </w:tc>
       </w:tr>

</xml_diff>